<commit_message>
Verkefnaskjöl fyrir verkefni 3
</commit_message>
<xml_diff>
--- a/Verkefni 3/Verkefni 3.docx
+++ b/Verkefni 3/Verkefni 3.docx
@@ -53,10 +53,7 @@
         <w:br/>
       </w:r>
       <w:r>
-        <w:t>Ó</w:t>
-      </w:r>
-      <w:r>
-        <w:t>lafur Georg Gylfason</w:t>
+        <w:t>Ólafur Georg Gylfason</w:t>
       </w:r>
       <w:r>
         <w:br/>
@@ -131,12 +128,7 @@
         <w:t xml:space="preserve"> </w:t>
       </w:r>
       <w:r>
-        <w:t xml:space="preserve">Þið ljúkið við að forrita notkunartilvik sem þið </w:t>
-      </w:r>
-      <w:bookmarkStart w:id="0" w:name="_GoBack"/>
-      <w:bookmarkEnd w:id="0"/>
-      <w:r>
-        <w:t xml:space="preserve">ætluðuð að klára í fyrstu útgáfu samkvæmt plani sem þið gerðuð í verkefni 1 með gagnagrunni en </w:t>
+        <w:t xml:space="preserve">Þið ljúkið við að forrita notkunartilvik sem þið ætluðuð að klára í fyrstu útgáfu samkvæmt plani sem þið gerðuð í verkefni 1 með gagnagrunni en </w:t>
       </w:r>
       <w:r>
         <w:t xml:space="preserve">með lágmarksnotendaviðmóti. </w:t>
@@ -168,7 +160,12 @@
     </w:p>
     <w:p>
       <w:r>
-        <w:t xml:space="preserve">Gerið klasarit fyrir klasa lausnarinnar eftir fyrstu útgáfu. Birtið tilviksbreytur og aðferðir en án setters og getters. Sýnið tengsl (e. association) á milli klasa og erfðir. Að jafnaði skal aðeins birta klasa sem þið hafið hannað en ef þeir hafa tengsl við utanaðkomandi klasa skal birta þá líka. </w:t>
+        <w:t>Gerið klasarit fyrir klasa lausnarinnar eftir fyrstu útgáfu. Birtið tilviksbreytur og aðferðir en án setters og getters. Sýnið tengsl (e. association) á milli klasa og erfðir. Að jaf</w:t>
+      </w:r>
+      <w:bookmarkStart w:id="0" w:name="_GoBack"/>
+      <w:bookmarkEnd w:id="0"/>
+      <w:r>
+        <w:t xml:space="preserve">naði skal aðeins birta klasa sem þið hafið hannað en ef þeir hafa tengsl við utanaðkomandi klasa skal birta þá líka. </w:t>
       </w:r>
     </w:p>
     <w:p>
@@ -1057,10 +1054,10 @@
             <w:pPr>
               <w:widowControl w:val="0"/>
               <w:spacing w:after="0" w:line="240" w:lineRule="auto"/>
-              <w:rPr>
-                <w:b/>
-              </w:rPr>
             </w:pPr>
+            <w:r>
+              <w:t>Almennt séð gekk verkefnið vel</w:t>
+            </w:r>
           </w:p>
         </w:tc>
         <w:tc>
@@ -1078,10 +1075,10 @@
             <w:pPr>
               <w:widowControl w:val="0"/>
               <w:spacing w:after="0" w:line="240" w:lineRule="auto"/>
-              <w:rPr>
-                <w:b/>
-              </w:rPr>
             </w:pPr>
+            <w:r>
+              <w:t>Runuritið hefði mátt ganga betur. / Lesa okkur betur til um runurit.</w:t>
+            </w:r>
           </w:p>
         </w:tc>
       </w:tr>
@@ -1122,10 +1119,10 @@
             <w:pPr>
               <w:widowControl w:val="0"/>
               <w:spacing w:after="0" w:line="240" w:lineRule="auto"/>
-              <w:rPr>
-                <w:b/>
-              </w:rPr>
             </w:pPr>
+            <w:r>
+              <w:t>Hluti af forrituninni var gerður í flýti vegna þess að tveir hópmeðlimir voru að fara erlendis en allt gekk þó upp. / Allir meðlimir verða á landinu núna.</w:t>
+            </w:r>
           </w:p>
         </w:tc>
       </w:tr>
@@ -1541,7 +1538,7 @@
           </w:tcPr>
           <w:p>
             <w:r>
-              <w:t>Nemandi 1</w:t>
+              <w:t>Kári Snær</w:t>
             </w:r>
           </w:p>
         </w:tc>
@@ -1571,7 +1568,7 @@
           </w:tcPr>
           <w:p>
             <w:r>
-              <w:t>Nemandi 2</w:t>
+              <w:t>Ólafur Georg</w:t>
             </w:r>
           </w:p>
         </w:tc>
@@ -1601,37 +1598,7 @@
           </w:tcPr>
           <w:p>
             <w:r>
-              <w:t>Nemandi 3</w:t>
-            </w:r>
-          </w:p>
-        </w:tc>
-        <w:tc>
-          <w:tcPr>
-            <w:tcW w:w="2265" w:type="dxa"/>
-          </w:tcPr>
-          <w:p/>
-        </w:tc>
-        <w:tc>
-          <w:tcPr>
-            <w:tcW w:w="2266" w:type="dxa"/>
-          </w:tcPr>
-          <w:p/>
-        </w:tc>
-        <w:tc>
-          <w:tcPr>
-            <w:tcW w:w="2266" w:type="dxa"/>
-          </w:tcPr>
-          <w:p/>
-        </w:tc>
-      </w:tr>
-      <w:tr>
-        <w:tc>
-          <w:tcPr>
-            <w:tcW w:w="2265" w:type="dxa"/>
-          </w:tcPr>
-          <w:p>
-            <w:r>
-              <w:t xml:space="preserve">Nemandi 4 </w:t>
+              <w:t>Stella Rut</w:t>
             </w:r>
           </w:p>
         </w:tc>
@@ -1665,6 +1632,7 @@
         </w:numPr>
       </w:pPr>
       <w:r>
+        <w:lastRenderedPageBreak/>
         <w:t>Frávik</w:t>
       </w:r>
     </w:p>
@@ -1674,6 +1642,11 @@
       </w:r>
     </w:p>
     <w:p/>
+    <w:p>
+      <w:pPr>
+        <w:ind w:firstLine="720"/>
+      </w:pPr>
+    </w:p>
     <w:sectPr>
       <w:headerReference w:type="default" r:id="rId7"/>
       <w:footerReference w:type="default" r:id="rId8"/>
@@ -1724,10 +1697,7 @@
       <w:jc w:val="right"/>
     </w:pPr>
     <w:r>
-      <w:t xml:space="preserve">Verkefni </w:t>
-    </w:r>
-    <w:r>
-      <w:t xml:space="preserve">X </w:t>
+      <w:t>Verkefni 3</w:t>
     </w:r>
     <w:r>
       <w:tab/>

</xml_diff>